<commit_message>
db up and running and serving data to the front end - booking function framework done, but trouble targeting changes to db on book
</commit_message>
<xml_diff>
--- a/capstone_project/Capstone Project v_2.docx
+++ b/capstone_project/Capstone Project v_2.docx
@@ -799,732 +799,735 @@
       <w:r>
         <w:t>Bcrypt for hashing</w:t>
       </w:r>
+    </w:p>
+    <w:p>
+      <w:pPr>
+        <w:pStyle w:val="ListParagraph"/>
+        <w:numPr>
+          <w:ilvl w:val="1"/>
+          <w:numId w:val="1"/>
+        </w:numPr>
+      </w:pPr>
+      <w:r>
+        <w:t>PostgreSQL as the database</w:t>
+      </w:r>
+      <w:r>
+        <w:t xml:space="preserve"> with knex and bookshelf</w:t>
+      </w:r>
+    </w:p>
+    <w:p>
+      <w:pPr>
+        <w:pStyle w:val="Heading3"/>
+      </w:pPr>
+      <w:r>
+        <w:t>Data</w:t>
+      </w:r>
+    </w:p>
+    <w:p>
+      <w:pPr>
+        <w:pStyle w:val="ListParagraph"/>
+        <w:numPr>
+          <w:ilvl w:val="0"/>
+          <w:numId w:val="1"/>
+        </w:numPr>
+      </w:pPr>
+      <w:r>
+        <w:t xml:space="preserve">Phase 1 – </w:t>
+      </w:r>
+      <w:r>
+        <w:t xml:space="preserve">Table – </w:t>
+      </w:r>
+      <w:r>
+        <w:t>Shopping assistants</w:t>
+      </w:r>
+      <w:r>
+        <w:t xml:space="preserve"> (SAs)</w:t>
+      </w:r>
+    </w:p>
+    <w:p>
+      <w:pPr>
+        <w:pStyle w:val="ListParagraph"/>
+        <w:numPr>
+          <w:ilvl w:val="1"/>
+          <w:numId w:val="1"/>
+        </w:numPr>
+      </w:pPr>
+      <w:r>
+        <w:t>Availability schedule</w:t>
+      </w:r>
+      <w:r>
+        <w:t xml:space="preserve"> – string</w:t>
+      </w:r>
+      <w:r>
+        <w:t>, number(dates/times)</w:t>
+      </w:r>
+      <w:r>
+        <w:t xml:space="preserve"> and </w:t>
+      </w:r>
+      <w:r>
+        <w:t xml:space="preserve">Boolean </w:t>
+      </w:r>
+      <w:r>
+        <w:t>(available)</w:t>
+      </w:r>
+    </w:p>
+    <w:p>
+      <w:pPr>
+        <w:pStyle w:val="ListParagraph"/>
+        <w:numPr>
+          <w:ilvl w:val="1"/>
+          <w:numId w:val="1"/>
+        </w:numPr>
+      </w:pPr>
+      <w:r>
+        <w:t>Location</w:t>
+      </w:r>
+      <w:r>
+        <w:t xml:space="preserve"> – </w:t>
+      </w:r>
+      <w:r>
+        <w:t>Number</w:t>
+      </w:r>
+    </w:p>
+    <w:p>
+      <w:pPr>
+        <w:pStyle w:val="ListParagraph"/>
+        <w:numPr>
+          <w:ilvl w:val="1"/>
+          <w:numId w:val="1"/>
+        </w:numPr>
+      </w:pPr>
+      <w:r>
+        <w:t>Willing radius – number</w:t>
+      </w:r>
+    </w:p>
+    <w:p>
+      <w:pPr>
+        <w:pStyle w:val="ListParagraph"/>
+        <w:numPr>
+          <w:ilvl w:val="1"/>
+          <w:numId w:val="1"/>
+        </w:numPr>
+      </w:pPr>
+      <w:r>
+        <w:t>Profile</w:t>
+      </w:r>
+    </w:p>
+    <w:p>
+      <w:pPr>
+        <w:pStyle w:val="ListParagraph"/>
+        <w:numPr>
+          <w:ilvl w:val="2"/>
+          <w:numId w:val="1"/>
+        </w:numPr>
+      </w:pPr>
+      <w:r>
+        <w:t>Name</w:t>
+      </w:r>
+      <w:r>
+        <w:t xml:space="preserve"> – string</w:t>
+      </w:r>
+    </w:p>
+    <w:p>
+      <w:pPr>
+        <w:pStyle w:val="ListParagraph"/>
+        <w:numPr>
+          <w:ilvl w:val="2"/>
+          <w:numId w:val="1"/>
+        </w:numPr>
+      </w:pPr>
+      <w:r>
+        <w:t>Photo</w:t>
+      </w:r>
+      <w:r>
+        <w:t xml:space="preserve"> </w:t>
+      </w:r>
+      <w:r>
+        <w:t>–</w:t>
+      </w:r>
+      <w:r>
+        <w:t xml:space="preserve"> use browser to take photo</w:t>
+      </w:r>
+      <w:r>
+        <w:t xml:space="preserve"> – image</w:t>
+      </w:r>
+    </w:p>
+    <w:p>
+      <w:pPr>
+        <w:pStyle w:val="ListParagraph"/>
+        <w:numPr>
+          <w:ilvl w:val="2"/>
+          <w:numId w:val="1"/>
+        </w:numPr>
+      </w:pPr>
+      <w:r>
+        <w:t>Bio</w:t>
+      </w:r>
+      <w:r>
+        <w:t xml:space="preserve"> – string</w:t>
+      </w:r>
+    </w:p>
+    <w:p>
+      <w:pPr>
+        <w:pStyle w:val="ListParagraph"/>
+        <w:numPr>
+          <w:ilvl w:val="2"/>
+          <w:numId w:val="1"/>
+        </w:numPr>
+      </w:pPr>
+      <w:r>
+        <w:t>Expertise</w:t>
+      </w:r>
+      <w:r>
+        <w:t xml:space="preserve"> – string</w:t>
+      </w:r>
+    </w:p>
+    <w:p>
+      <w:pPr>
+        <w:pStyle w:val="ListParagraph"/>
+        <w:numPr>
+          <w:ilvl w:val="2"/>
+          <w:numId w:val="1"/>
+        </w:numPr>
+      </w:pPr>
+      <w:r>
+        <w:t>Reviews</w:t>
+      </w:r>
+      <w:r>
+        <w:t xml:space="preserve"> – string</w:t>
+      </w:r>
+    </w:p>
+    <w:p>
+      <w:pPr>
+        <w:pStyle w:val="ListParagraph"/>
+        <w:numPr>
+          <w:ilvl w:val="2"/>
+          <w:numId w:val="1"/>
+        </w:numPr>
+      </w:pPr>
+      <w:r>
+        <w:lastRenderedPageBreak/>
+        <w:t>Rating</w:t>
+      </w:r>
+      <w:r>
+        <w:t xml:space="preserve"> – number</w:t>
+      </w:r>
+    </w:p>
+    <w:p>
+      <w:pPr>
+        <w:pStyle w:val="ListParagraph"/>
+        <w:numPr>
+          <w:ilvl w:val="0"/>
+          <w:numId w:val="1"/>
+        </w:numPr>
+      </w:pPr>
+      <w:r>
+        <w:t>Phase 1 – Table – Schedule</w:t>
+      </w:r>
+    </w:p>
+    <w:p>
+      <w:pPr>
+        <w:pStyle w:val="ListParagraph"/>
+        <w:numPr>
+          <w:ilvl w:val="1"/>
+          <w:numId w:val="1"/>
+        </w:numPr>
+      </w:pPr>
+      <w:r>
+        <w:t>Shopper and SAs – foreign keys</w:t>
+      </w:r>
+    </w:p>
+    <w:p>
+      <w:pPr>
+        <w:pStyle w:val="ListParagraph"/>
+        <w:numPr>
+          <w:ilvl w:val="1"/>
+          <w:numId w:val="1"/>
+        </w:numPr>
+      </w:pPr>
+      <w:r>
+        <w:t>Timestamp – number</w:t>
+      </w:r>
+    </w:p>
+    <w:p>
+      <w:pPr>
+        <w:pStyle w:val="ListParagraph"/>
+        <w:numPr>
+          <w:ilvl w:val="1"/>
+          <w:numId w:val="1"/>
+        </w:numPr>
+      </w:pPr>
+      <w:r>
+        <w:t>Passed or upcoming – Boolean</w:t>
+      </w:r>
+    </w:p>
+    <w:p>
+      <w:pPr>
+        <w:pStyle w:val="ListParagraph"/>
+        <w:numPr>
+          <w:ilvl w:val="0"/>
+          <w:numId w:val="1"/>
+        </w:numPr>
+      </w:pPr>
+      <w:r>
+        <w:t xml:space="preserve">Phase 2 – </w:t>
+      </w:r>
+      <w:r>
+        <w:t xml:space="preserve">Table – </w:t>
+      </w:r>
+      <w:r>
+        <w:t>Shoppers</w:t>
+      </w:r>
+    </w:p>
+    <w:p>
+      <w:pPr>
+        <w:pStyle w:val="ListParagraph"/>
+        <w:numPr>
+          <w:ilvl w:val="1"/>
+          <w:numId w:val="1"/>
+        </w:numPr>
+      </w:pPr>
+      <w:r>
+        <w:t>Location</w:t>
+      </w:r>
+      <w:r>
+        <w:t xml:space="preserve"> – </w:t>
+      </w:r>
+      <w:r>
+        <w:t>Number</w:t>
+      </w:r>
+    </w:p>
+    <w:p>
+      <w:pPr>
+        <w:pStyle w:val="ListParagraph"/>
+        <w:numPr>
+          <w:ilvl w:val="1"/>
+          <w:numId w:val="1"/>
+        </w:numPr>
+      </w:pPr>
+      <w:r>
+        <w:t>Profile</w:t>
+      </w:r>
+    </w:p>
+    <w:p>
+      <w:pPr>
+        <w:pStyle w:val="ListParagraph"/>
+        <w:numPr>
+          <w:ilvl w:val="2"/>
+          <w:numId w:val="1"/>
+        </w:numPr>
+      </w:pPr>
+      <w:r>
+        <w:t>Name</w:t>
+      </w:r>
+      <w:r>
+        <w:t xml:space="preserve"> – string</w:t>
+      </w:r>
+    </w:p>
+    <w:p>
+      <w:pPr>
+        <w:pStyle w:val="ListParagraph"/>
+        <w:numPr>
+          <w:ilvl w:val="2"/>
+          <w:numId w:val="1"/>
+        </w:numPr>
+      </w:pPr>
+      <w:r>
+        <w:t>Photo – use browser to take photo – image</w:t>
+      </w:r>
+    </w:p>
+    <w:p>
+      <w:pPr>
+        <w:pStyle w:val="ListParagraph"/>
+        <w:numPr>
+          <w:ilvl w:val="2"/>
+          <w:numId w:val="1"/>
+        </w:numPr>
+      </w:pPr>
+      <w:r>
+        <w:t>Bio</w:t>
+      </w:r>
+      <w:r>
+        <w:t xml:space="preserve"> – string</w:t>
+      </w:r>
+    </w:p>
+    <w:p>
+      <w:pPr>
+        <w:pStyle w:val="ListParagraph"/>
+        <w:numPr>
+          <w:ilvl w:val="2"/>
+          <w:numId w:val="1"/>
+        </w:numPr>
+      </w:pPr>
+      <w:r>
+        <w:t>Reviews</w:t>
+      </w:r>
+      <w:r>
+        <w:t xml:space="preserve"> – string</w:t>
+      </w:r>
+    </w:p>
+    <w:p>
+      <w:pPr>
+        <w:pStyle w:val="ListParagraph"/>
+        <w:numPr>
+          <w:ilvl w:val="2"/>
+          <w:numId w:val="1"/>
+        </w:numPr>
+      </w:pPr>
+      <w:r>
+        <w:t>Rating</w:t>
+      </w:r>
+      <w:r>
+        <w:t xml:space="preserve"> – number</w:t>
+      </w:r>
+    </w:p>
+    <w:p>
+      <w:pPr>
+        <w:pStyle w:val="Heading3"/>
+      </w:pPr>
+      <w:r>
+        <w:t>Project Timeline</w:t>
+      </w:r>
+    </w:p>
+    <w:p>
+      <w:pPr>
+        <w:pStyle w:val="ListParagraph"/>
+        <w:numPr>
+          <w:ilvl w:val="0"/>
+          <w:numId w:val="1"/>
+        </w:numPr>
+        <w:rPr>
+          <w:strike/>
+        </w:rPr>
+      </w:pPr>
+      <w:r>
+        <w:rPr>
+          <w:strike/>
+        </w:rPr>
+        <w:t>29</w:t>
+      </w:r>
+      <w:r>
+        <w:rPr>
+          <w:strike/>
+          <w:vertAlign w:val="superscript"/>
+        </w:rPr>
+        <w:t>th</w:t>
+      </w:r>
+      <w:r>
+        <w:rPr>
+          <w:strike/>
+          <w:vertAlign w:val="superscript"/>
+        </w:rPr>
+        <w:t xml:space="preserve"> </w:t>
+      </w:r>
+      <w:r>
+        <w:rPr>
+          <w:strike/>
+        </w:rPr>
+        <w:t>– 3</w:t>
+      </w:r>
+      <w:r>
+        <w:rPr>
+          <w:strike/>
+        </w:rPr>
+        <w:t>0</w:t>
+      </w:r>
+      <w:r>
+        <w:rPr>
+          <w:strike/>
+          <w:vertAlign w:val="superscript"/>
+        </w:rPr>
+        <w:t>th</w:t>
+      </w:r>
+    </w:p>
+    <w:p>
+      <w:pPr>
+        <w:pStyle w:val="ListParagraph"/>
+        <w:numPr>
+          <w:ilvl w:val="1"/>
+          <w:numId w:val="1"/>
+        </w:numPr>
+        <w:rPr>
+          <w:strike/>
+        </w:rPr>
+      </w:pPr>
+      <w:r>
+        <w:rPr>
+          <w:strike/>
+        </w:rPr>
+        <w:t>Learning the google API</w:t>
+      </w:r>
+    </w:p>
+    <w:p>
+      <w:pPr>
+        <w:pStyle w:val="ListParagraph"/>
+        <w:numPr>
+          <w:ilvl w:val="1"/>
+          <w:numId w:val="1"/>
+        </w:numPr>
+        <w:rPr>
+          <w:strike/>
+        </w:rPr>
+      </w:pPr>
+      <w:r>
+        <w:rPr>
+          <w:strike/>
+        </w:rPr>
+        <w:t>Set up a form on front end</w:t>
+      </w:r>
+    </w:p>
+    <w:p>
+      <w:pPr>
+        <w:pStyle w:val="ListParagraph"/>
+        <w:numPr>
+          <w:ilvl w:val="1"/>
+          <w:numId w:val="1"/>
+        </w:numPr>
+        <w:rPr>
+          <w:strike/>
+        </w:rPr>
+      </w:pPr>
+      <w:r>
+        <w:rPr>
+          <w:strike/>
+        </w:rPr>
+        <w:t xml:space="preserve">Send to back-end to go to google API </w:t>
+      </w:r>
+    </w:p>
+    <w:p>
+      <w:pPr>
+        <w:pStyle w:val="ListParagraph"/>
+        <w:numPr>
+          <w:ilvl w:val="1"/>
+          <w:numId w:val="1"/>
+        </w:numPr>
+        <w:rPr>
+          <w:strike/>
+        </w:rPr>
+      </w:pPr>
+      <w:r>
+        <w:rPr>
+          <w:strike/>
+        </w:rPr>
+        <w:t>Start with an array of a few SAs on the server</w:t>
+      </w:r>
+    </w:p>
+    <w:p>
+      <w:pPr>
+        <w:pStyle w:val="ListParagraph"/>
+        <w:numPr>
+          <w:ilvl w:val="2"/>
+          <w:numId w:val="1"/>
+        </w:numPr>
+        <w:rPr>
+          <w:strike/>
+        </w:rPr>
+      </w:pPr>
+      <w:r>
+        <w:rPr>
+          <w:strike/>
+        </w:rPr>
+        <w:t>Can create a database after I get it working</w:t>
+      </w:r>
+    </w:p>
+    <w:p>
+      <w:pPr>
+        <w:pStyle w:val="ListParagraph"/>
+        <w:numPr>
+          <w:ilvl w:val="0"/>
+          <w:numId w:val="1"/>
+        </w:numPr>
+        <w:rPr>
+          <w:strike/>
+        </w:rPr>
+      </w:pPr>
+      <w:r>
+        <w:rPr>
+          <w:strike/>
+        </w:rPr>
+        <w:t>3</w:t>
+      </w:r>
+      <w:r>
+        <w:rPr>
+          <w:strike/>
+        </w:rPr>
+        <w:t>1</w:t>
+      </w:r>
+      <w:r>
+        <w:rPr>
+          <w:strike/>
+          <w:vertAlign w:val="superscript"/>
+        </w:rPr>
+        <w:t>st</w:t>
+      </w:r>
+    </w:p>
+    <w:p>
+      <w:pPr>
+        <w:pStyle w:val="ListParagraph"/>
+        <w:numPr>
+          <w:ilvl w:val="1"/>
+          <w:numId w:val="1"/>
+        </w:numPr>
+        <w:rPr>
+          <w:strike/>
+        </w:rPr>
+      </w:pPr>
+      <w:r>
+        <w:rPr>
+          <w:strike/>
+        </w:rPr>
+        <w:t>Build Search</w:t>
+      </w:r>
+      <w:r>
+        <w:rPr>
+          <w:strike/>
+        </w:rPr>
+        <w:t xml:space="preserve"> function and UI</w:t>
+      </w:r>
+    </w:p>
+    <w:p>
+      <w:pPr>
+        <w:pStyle w:val="ListParagraph"/>
+        <w:numPr>
+          <w:ilvl w:val="0"/>
+          <w:numId w:val="1"/>
+        </w:numPr>
+        <w:rPr>
+          <w:strike/>
+        </w:rPr>
+      </w:pPr>
+      <w:r>
+        <w:rPr>
+          <w:strike/>
+        </w:rPr>
+        <w:t>1</w:t>
+      </w:r>
+      <w:r>
+        <w:rPr>
+          <w:strike/>
+          <w:vertAlign w:val="superscript"/>
+        </w:rPr>
+        <w:t>st</w:t>
+      </w:r>
+      <w:r>
+        <w:rPr>
+          <w:strike/>
+        </w:rPr>
+        <w:t xml:space="preserve"> </w:t>
+      </w:r>
+    </w:p>
+    <w:p>
+      <w:pPr>
+        <w:pStyle w:val="ListParagraph"/>
+        <w:numPr>
+          <w:ilvl w:val="1"/>
+          <w:numId w:val="1"/>
+        </w:numPr>
+        <w:rPr>
+          <w:strike/>
+        </w:rPr>
+      </w:pPr>
+      <w:r>
+        <w:rPr>
+          <w:strike/>
+        </w:rPr>
+        <w:t>Schedule UI</w:t>
+      </w:r>
+    </w:p>
+    <w:p>
+      <w:pPr>
+        <w:pStyle w:val="ListParagraph"/>
+        <w:numPr>
+          <w:ilvl w:val="0"/>
+          <w:numId w:val="1"/>
+        </w:numPr>
+        <w:rPr>
+          <w:strike/>
+        </w:rPr>
+      </w:pPr>
+      <w:r>
+        <w:rPr>
+          <w:strike/>
+        </w:rPr>
+        <w:t>2</w:t>
+      </w:r>
+      <w:r>
+        <w:rPr>
+          <w:strike/>
+          <w:vertAlign w:val="superscript"/>
+        </w:rPr>
+        <w:t>nd</w:t>
+      </w:r>
+      <w:r>
+        <w:rPr>
+          <w:strike/>
+        </w:rPr>
+        <w:t xml:space="preserve"> </w:t>
+      </w:r>
+    </w:p>
+    <w:p>
+      <w:pPr>
+        <w:pStyle w:val="ListParagraph"/>
+        <w:numPr>
+          <w:ilvl w:val="1"/>
+          <w:numId w:val="1"/>
+        </w:numPr>
+        <w:rPr>
+          <w:strike/>
+        </w:rPr>
+      </w:pPr>
+      <w:r>
+        <w:rPr>
+          <w:strike/>
+        </w:rPr>
+        <w:t>Have schedule display based on SA availability</w:t>
+      </w:r>
+    </w:p>
+    <w:p>
+      <w:pPr>
+        <w:pStyle w:val="ListParagraph"/>
+        <w:numPr>
+          <w:ilvl w:val="1"/>
+          <w:numId w:val="1"/>
+        </w:numPr>
+      </w:pPr>
+      <w:r>
+        <w:t>Build function to book and have it display as booked</w:t>
+      </w:r>
+    </w:p>
+    <w:p>
+      <w:pPr>
+        <w:pStyle w:val="ListParagraph"/>
+        <w:numPr>
+          <w:ilvl w:val="0"/>
+          <w:numId w:val="1"/>
+        </w:numPr>
+      </w:pPr>
+      <w:r>
+        <w:t>3</w:t>
+      </w:r>
+      <w:r>
+        <w:rPr>
+          <w:vertAlign w:val="superscript"/>
+        </w:rPr>
+        <w:t>rd</w:t>
+      </w:r>
+    </w:p>
+    <w:p>
+      <w:pPr>
+        <w:pStyle w:val="ListParagraph"/>
+        <w:numPr>
+          <w:ilvl w:val="1"/>
+          <w:numId w:val="1"/>
+        </w:numPr>
+      </w:pPr>
+      <w:r>
+        <w:t xml:space="preserve">Build user profile page to show </w:t>
+      </w:r>
       <w:bookmarkStart w:id="0" w:name="_GoBack"/>
       <w:bookmarkEnd w:id="0"/>
-    </w:p>
-    <w:p>
-      <w:pPr>
-        <w:pStyle w:val="ListParagraph"/>
-        <w:numPr>
-          <w:ilvl w:val="1"/>
-          <w:numId w:val="1"/>
-        </w:numPr>
-      </w:pPr>
-      <w:r>
-        <w:t>PostgreSQL as the database</w:t>
-      </w:r>
-      <w:r>
-        <w:t xml:space="preserve"> with knex and bookshelf</w:t>
-      </w:r>
-    </w:p>
-    <w:p>
-      <w:pPr>
-        <w:pStyle w:val="Heading3"/>
-      </w:pPr>
-      <w:r>
-        <w:t>Data</w:t>
-      </w:r>
-    </w:p>
-    <w:p>
-      <w:pPr>
-        <w:pStyle w:val="ListParagraph"/>
-        <w:numPr>
-          <w:ilvl w:val="0"/>
-          <w:numId w:val="1"/>
-        </w:numPr>
-      </w:pPr>
-      <w:r>
-        <w:t xml:space="preserve">Phase 1 – </w:t>
-      </w:r>
-      <w:r>
-        <w:t xml:space="preserve">Table – </w:t>
-      </w:r>
-      <w:r>
-        <w:t>Shopping assistants</w:t>
-      </w:r>
-      <w:r>
-        <w:t xml:space="preserve"> (SAs)</w:t>
-      </w:r>
-    </w:p>
-    <w:p>
-      <w:pPr>
-        <w:pStyle w:val="ListParagraph"/>
-        <w:numPr>
-          <w:ilvl w:val="1"/>
-          <w:numId w:val="1"/>
-        </w:numPr>
-      </w:pPr>
-      <w:r>
-        <w:t>Availability schedule</w:t>
-      </w:r>
-      <w:r>
-        <w:t xml:space="preserve"> – string</w:t>
-      </w:r>
-      <w:r>
-        <w:t>, number(dates/times)</w:t>
-      </w:r>
-      <w:r>
-        <w:t xml:space="preserve"> and </w:t>
-      </w:r>
-      <w:r>
-        <w:t xml:space="preserve">Boolean </w:t>
-      </w:r>
-      <w:r>
-        <w:t>(available)</w:t>
-      </w:r>
-    </w:p>
-    <w:p>
-      <w:pPr>
-        <w:pStyle w:val="ListParagraph"/>
-        <w:numPr>
-          <w:ilvl w:val="1"/>
-          <w:numId w:val="1"/>
-        </w:numPr>
-      </w:pPr>
-      <w:r>
-        <w:t>Location</w:t>
-      </w:r>
-      <w:r>
-        <w:t xml:space="preserve"> – </w:t>
-      </w:r>
-      <w:r>
-        <w:t>Number</w:t>
-      </w:r>
-    </w:p>
-    <w:p>
-      <w:pPr>
-        <w:pStyle w:val="ListParagraph"/>
-        <w:numPr>
-          <w:ilvl w:val="1"/>
-          <w:numId w:val="1"/>
-        </w:numPr>
-      </w:pPr>
-      <w:r>
-        <w:t>Willing radius – number</w:t>
-      </w:r>
-    </w:p>
-    <w:p>
-      <w:pPr>
-        <w:pStyle w:val="ListParagraph"/>
-        <w:numPr>
-          <w:ilvl w:val="1"/>
-          <w:numId w:val="1"/>
-        </w:numPr>
-      </w:pPr>
-      <w:r>
-        <w:t>Profile</w:t>
-      </w:r>
-    </w:p>
-    <w:p>
-      <w:pPr>
-        <w:pStyle w:val="ListParagraph"/>
-        <w:numPr>
-          <w:ilvl w:val="2"/>
-          <w:numId w:val="1"/>
-        </w:numPr>
-      </w:pPr>
-      <w:r>
-        <w:t>Name</w:t>
-      </w:r>
-      <w:r>
-        <w:t xml:space="preserve"> – string</w:t>
-      </w:r>
-    </w:p>
-    <w:p>
-      <w:pPr>
-        <w:pStyle w:val="ListParagraph"/>
-        <w:numPr>
-          <w:ilvl w:val="2"/>
-          <w:numId w:val="1"/>
-        </w:numPr>
-      </w:pPr>
-      <w:r>
-        <w:t>Photo</w:t>
-      </w:r>
-      <w:r>
-        <w:t xml:space="preserve"> </w:t>
-      </w:r>
-      <w:r>
-        <w:t>–</w:t>
-      </w:r>
-      <w:r>
-        <w:t xml:space="preserve"> use browser to take photo</w:t>
-      </w:r>
-      <w:r>
-        <w:t xml:space="preserve"> – image</w:t>
-      </w:r>
-    </w:p>
-    <w:p>
-      <w:pPr>
-        <w:pStyle w:val="ListParagraph"/>
-        <w:numPr>
-          <w:ilvl w:val="2"/>
-          <w:numId w:val="1"/>
-        </w:numPr>
-      </w:pPr>
-      <w:r>
-        <w:t>Bio</w:t>
-      </w:r>
-      <w:r>
-        <w:t xml:space="preserve"> – string</w:t>
-      </w:r>
-    </w:p>
-    <w:p>
-      <w:pPr>
-        <w:pStyle w:val="ListParagraph"/>
-        <w:numPr>
-          <w:ilvl w:val="2"/>
-          <w:numId w:val="1"/>
-        </w:numPr>
-      </w:pPr>
-      <w:r>
-        <w:t>Expertise</w:t>
-      </w:r>
-      <w:r>
-        <w:t xml:space="preserve"> – string</w:t>
-      </w:r>
-    </w:p>
-    <w:p>
-      <w:pPr>
-        <w:pStyle w:val="ListParagraph"/>
-        <w:numPr>
-          <w:ilvl w:val="2"/>
-          <w:numId w:val="1"/>
-        </w:numPr>
-      </w:pPr>
-      <w:r>
-        <w:t>Reviews</w:t>
-      </w:r>
-      <w:r>
-        <w:t xml:space="preserve"> – string</w:t>
-      </w:r>
-    </w:p>
-    <w:p>
-      <w:pPr>
-        <w:pStyle w:val="ListParagraph"/>
-        <w:numPr>
-          <w:ilvl w:val="2"/>
-          <w:numId w:val="1"/>
-        </w:numPr>
-      </w:pPr>
-      <w:r>
-        <w:lastRenderedPageBreak/>
-        <w:t>Rating</w:t>
-      </w:r>
-      <w:r>
-        <w:t xml:space="preserve"> – number</w:t>
-      </w:r>
-    </w:p>
-    <w:p>
-      <w:pPr>
-        <w:pStyle w:val="ListParagraph"/>
-        <w:numPr>
-          <w:ilvl w:val="0"/>
-          <w:numId w:val="1"/>
-        </w:numPr>
-      </w:pPr>
-      <w:r>
-        <w:t>Phase 1 – Table – Schedule</w:t>
-      </w:r>
-    </w:p>
-    <w:p>
-      <w:pPr>
-        <w:pStyle w:val="ListParagraph"/>
-        <w:numPr>
-          <w:ilvl w:val="1"/>
-          <w:numId w:val="1"/>
-        </w:numPr>
-      </w:pPr>
-      <w:r>
-        <w:t>Shopper and SAs – foreign keys</w:t>
-      </w:r>
-    </w:p>
-    <w:p>
-      <w:pPr>
-        <w:pStyle w:val="ListParagraph"/>
-        <w:numPr>
-          <w:ilvl w:val="1"/>
-          <w:numId w:val="1"/>
-        </w:numPr>
-      </w:pPr>
-      <w:r>
-        <w:t>Timestamp – number</w:t>
-      </w:r>
-    </w:p>
-    <w:p>
-      <w:pPr>
-        <w:pStyle w:val="ListParagraph"/>
-        <w:numPr>
-          <w:ilvl w:val="1"/>
-          <w:numId w:val="1"/>
-        </w:numPr>
-      </w:pPr>
-      <w:r>
-        <w:t>Passed or upcoming – Boolean</w:t>
-      </w:r>
-    </w:p>
-    <w:p>
-      <w:pPr>
-        <w:pStyle w:val="ListParagraph"/>
-        <w:numPr>
-          <w:ilvl w:val="0"/>
-          <w:numId w:val="1"/>
-        </w:numPr>
-      </w:pPr>
-      <w:r>
-        <w:t xml:space="preserve">Phase 2 – </w:t>
-      </w:r>
-      <w:r>
-        <w:t xml:space="preserve">Table – </w:t>
-      </w:r>
-      <w:r>
-        <w:t>Shoppers</w:t>
-      </w:r>
-    </w:p>
-    <w:p>
-      <w:pPr>
-        <w:pStyle w:val="ListParagraph"/>
-        <w:numPr>
-          <w:ilvl w:val="1"/>
-          <w:numId w:val="1"/>
-        </w:numPr>
-      </w:pPr>
-      <w:r>
-        <w:t>Location</w:t>
-      </w:r>
-      <w:r>
-        <w:t xml:space="preserve"> – </w:t>
-      </w:r>
-      <w:r>
-        <w:t>Number</w:t>
-      </w:r>
-    </w:p>
-    <w:p>
-      <w:pPr>
-        <w:pStyle w:val="ListParagraph"/>
-        <w:numPr>
-          <w:ilvl w:val="1"/>
-          <w:numId w:val="1"/>
-        </w:numPr>
-      </w:pPr>
-      <w:r>
-        <w:t>Profile</w:t>
-      </w:r>
-    </w:p>
-    <w:p>
-      <w:pPr>
-        <w:pStyle w:val="ListParagraph"/>
-        <w:numPr>
-          <w:ilvl w:val="2"/>
-          <w:numId w:val="1"/>
-        </w:numPr>
-      </w:pPr>
-      <w:r>
-        <w:t>Name</w:t>
-      </w:r>
-      <w:r>
-        <w:t xml:space="preserve"> – string</w:t>
-      </w:r>
-    </w:p>
-    <w:p>
-      <w:pPr>
-        <w:pStyle w:val="ListParagraph"/>
-        <w:numPr>
-          <w:ilvl w:val="2"/>
-          <w:numId w:val="1"/>
-        </w:numPr>
-      </w:pPr>
-      <w:r>
-        <w:t>Photo – use browser to take photo – image</w:t>
-      </w:r>
-    </w:p>
-    <w:p>
-      <w:pPr>
-        <w:pStyle w:val="ListParagraph"/>
-        <w:numPr>
-          <w:ilvl w:val="2"/>
-          <w:numId w:val="1"/>
-        </w:numPr>
-      </w:pPr>
-      <w:r>
-        <w:t>Bio</w:t>
-      </w:r>
-      <w:r>
-        <w:t xml:space="preserve"> – string</w:t>
-      </w:r>
-    </w:p>
-    <w:p>
-      <w:pPr>
-        <w:pStyle w:val="ListParagraph"/>
-        <w:numPr>
-          <w:ilvl w:val="2"/>
-          <w:numId w:val="1"/>
-        </w:numPr>
-      </w:pPr>
-      <w:r>
-        <w:t>Reviews</w:t>
-      </w:r>
-      <w:r>
-        <w:t xml:space="preserve"> – string</w:t>
-      </w:r>
-    </w:p>
-    <w:p>
-      <w:pPr>
-        <w:pStyle w:val="ListParagraph"/>
-        <w:numPr>
-          <w:ilvl w:val="2"/>
-          <w:numId w:val="1"/>
-        </w:numPr>
-      </w:pPr>
-      <w:r>
-        <w:t>Rating</w:t>
-      </w:r>
-      <w:r>
-        <w:t xml:space="preserve"> – number</w:t>
-      </w:r>
-    </w:p>
-    <w:p>
-      <w:pPr>
-        <w:pStyle w:val="Heading3"/>
-      </w:pPr>
-      <w:r>
-        <w:t>Project Timeline</w:t>
-      </w:r>
-    </w:p>
-    <w:p>
-      <w:pPr>
-        <w:pStyle w:val="ListParagraph"/>
-        <w:numPr>
-          <w:ilvl w:val="0"/>
-          <w:numId w:val="1"/>
-        </w:numPr>
-        <w:rPr>
-          <w:strike/>
-        </w:rPr>
-      </w:pPr>
-      <w:r>
-        <w:rPr>
-          <w:strike/>
-        </w:rPr>
-        <w:t>29</w:t>
-      </w:r>
-      <w:r>
-        <w:rPr>
-          <w:strike/>
-          <w:vertAlign w:val="superscript"/>
-        </w:rPr>
-        <w:t>th</w:t>
-      </w:r>
-      <w:r>
-        <w:rPr>
-          <w:strike/>
-          <w:vertAlign w:val="superscript"/>
-        </w:rPr>
-        <w:t xml:space="preserve"> </w:t>
-      </w:r>
-      <w:r>
-        <w:rPr>
-          <w:strike/>
-        </w:rPr>
-        <w:t>– 3</w:t>
-      </w:r>
-      <w:r>
-        <w:rPr>
-          <w:strike/>
-        </w:rPr>
-        <w:t>0</w:t>
-      </w:r>
-      <w:r>
-        <w:rPr>
-          <w:strike/>
-          <w:vertAlign w:val="superscript"/>
-        </w:rPr>
-        <w:t>th</w:t>
-      </w:r>
-    </w:p>
-    <w:p>
-      <w:pPr>
-        <w:pStyle w:val="ListParagraph"/>
-        <w:numPr>
-          <w:ilvl w:val="1"/>
-          <w:numId w:val="1"/>
-        </w:numPr>
-        <w:rPr>
-          <w:strike/>
-        </w:rPr>
-      </w:pPr>
-      <w:r>
-        <w:rPr>
-          <w:strike/>
-        </w:rPr>
-        <w:t>Learning the google API</w:t>
-      </w:r>
-    </w:p>
-    <w:p>
-      <w:pPr>
-        <w:pStyle w:val="ListParagraph"/>
-        <w:numPr>
-          <w:ilvl w:val="1"/>
-          <w:numId w:val="1"/>
-        </w:numPr>
-        <w:rPr>
-          <w:strike/>
-        </w:rPr>
-      </w:pPr>
-      <w:r>
-        <w:rPr>
-          <w:strike/>
-        </w:rPr>
-        <w:t>Set up a form on front end</w:t>
-      </w:r>
-    </w:p>
-    <w:p>
-      <w:pPr>
-        <w:pStyle w:val="ListParagraph"/>
-        <w:numPr>
-          <w:ilvl w:val="1"/>
-          <w:numId w:val="1"/>
-        </w:numPr>
-        <w:rPr>
-          <w:strike/>
-        </w:rPr>
-      </w:pPr>
-      <w:r>
-        <w:rPr>
-          <w:strike/>
-        </w:rPr>
-        <w:t xml:space="preserve">Send to back-end to go to google API </w:t>
-      </w:r>
-    </w:p>
-    <w:p>
-      <w:pPr>
-        <w:pStyle w:val="ListParagraph"/>
-        <w:numPr>
-          <w:ilvl w:val="1"/>
-          <w:numId w:val="1"/>
-        </w:numPr>
-        <w:rPr>
-          <w:strike/>
-        </w:rPr>
-      </w:pPr>
-      <w:r>
-        <w:rPr>
-          <w:strike/>
-        </w:rPr>
-        <w:t>Start with an array of a few SAs on the server</w:t>
-      </w:r>
-    </w:p>
-    <w:p>
-      <w:pPr>
-        <w:pStyle w:val="ListParagraph"/>
-        <w:numPr>
-          <w:ilvl w:val="2"/>
-          <w:numId w:val="1"/>
-        </w:numPr>
-        <w:rPr>
-          <w:strike/>
-        </w:rPr>
-      </w:pPr>
-      <w:r>
-        <w:rPr>
-          <w:strike/>
-        </w:rPr>
-        <w:t>Can create a database after I get it working</w:t>
-      </w:r>
-    </w:p>
-    <w:p>
-      <w:pPr>
-        <w:pStyle w:val="ListParagraph"/>
-        <w:numPr>
-          <w:ilvl w:val="0"/>
-          <w:numId w:val="1"/>
-        </w:numPr>
-        <w:rPr>
-          <w:strike/>
-        </w:rPr>
-      </w:pPr>
-      <w:r>
-        <w:rPr>
-          <w:strike/>
-        </w:rPr>
-        <w:t>3</w:t>
-      </w:r>
-      <w:r>
-        <w:rPr>
-          <w:strike/>
-        </w:rPr>
-        <w:t>1</w:t>
-      </w:r>
-      <w:r>
-        <w:rPr>
-          <w:strike/>
-          <w:vertAlign w:val="superscript"/>
-        </w:rPr>
-        <w:t>st</w:t>
-      </w:r>
-    </w:p>
-    <w:p>
-      <w:pPr>
-        <w:pStyle w:val="ListParagraph"/>
-        <w:numPr>
-          <w:ilvl w:val="1"/>
-          <w:numId w:val="1"/>
-        </w:numPr>
-        <w:rPr>
-          <w:strike/>
-        </w:rPr>
-      </w:pPr>
-      <w:r>
-        <w:rPr>
-          <w:strike/>
-        </w:rPr>
-        <w:t>Build Search</w:t>
-      </w:r>
-      <w:r>
-        <w:rPr>
-          <w:strike/>
-        </w:rPr>
-        <w:t xml:space="preserve"> function and UI</w:t>
-      </w:r>
-    </w:p>
-    <w:p>
-      <w:pPr>
-        <w:pStyle w:val="ListParagraph"/>
-        <w:numPr>
-          <w:ilvl w:val="0"/>
-          <w:numId w:val="1"/>
-        </w:numPr>
-        <w:rPr>
-          <w:strike/>
-        </w:rPr>
-      </w:pPr>
-      <w:r>
-        <w:rPr>
-          <w:strike/>
-        </w:rPr>
-        <w:t>1</w:t>
-      </w:r>
-      <w:r>
-        <w:rPr>
-          <w:strike/>
-          <w:vertAlign w:val="superscript"/>
-        </w:rPr>
-        <w:t>st</w:t>
-      </w:r>
-      <w:r>
-        <w:rPr>
-          <w:strike/>
-        </w:rPr>
-        <w:t xml:space="preserve"> </w:t>
-      </w:r>
-    </w:p>
-    <w:p>
-      <w:pPr>
-        <w:pStyle w:val="ListParagraph"/>
-        <w:numPr>
-          <w:ilvl w:val="1"/>
-          <w:numId w:val="1"/>
-        </w:numPr>
-        <w:rPr>
-          <w:strike/>
-        </w:rPr>
-      </w:pPr>
-      <w:r>
-        <w:rPr>
-          <w:strike/>
-        </w:rPr>
-        <w:t>Schedule UI</w:t>
-      </w:r>
-    </w:p>
-    <w:p>
-      <w:pPr>
-        <w:pStyle w:val="ListParagraph"/>
-        <w:numPr>
-          <w:ilvl w:val="0"/>
-          <w:numId w:val="1"/>
-        </w:numPr>
-        <w:rPr>
-          <w:strike/>
-        </w:rPr>
-      </w:pPr>
-      <w:r>
-        <w:rPr>
-          <w:strike/>
-        </w:rPr>
-        <w:t>2</w:t>
-      </w:r>
-      <w:r>
-        <w:rPr>
-          <w:strike/>
-          <w:vertAlign w:val="superscript"/>
-        </w:rPr>
-        <w:t>nd</w:t>
-      </w:r>
-      <w:r>
-        <w:rPr>
-          <w:strike/>
-        </w:rPr>
-        <w:t xml:space="preserve"> </w:t>
-      </w:r>
-    </w:p>
-    <w:p>
-      <w:pPr>
-        <w:pStyle w:val="ListParagraph"/>
-        <w:numPr>
-          <w:ilvl w:val="1"/>
-          <w:numId w:val="1"/>
-        </w:numPr>
-        <w:rPr>
-          <w:strike/>
-        </w:rPr>
-      </w:pPr>
-      <w:r>
-        <w:rPr>
-          <w:strike/>
-        </w:rPr>
-        <w:t>Have schedule display based on SA availability</w:t>
-      </w:r>
-    </w:p>
-    <w:p>
-      <w:pPr>
-        <w:pStyle w:val="ListParagraph"/>
-        <w:numPr>
-          <w:ilvl w:val="1"/>
-          <w:numId w:val="1"/>
-        </w:numPr>
-      </w:pPr>
-      <w:r>
-        <w:t>Build function to book and have it display as booked</w:t>
-      </w:r>
-    </w:p>
-    <w:p>
-      <w:pPr>
-        <w:pStyle w:val="ListParagraph"/>
-        <w:numPr>
-          <w:ilvl w:val="0"/>
-          <w:numId w:val="1"/>
-        </w:numPr>
-      </w:pPr>
-      <w:r>
-        <w:t>3</w:t>
-      </w:r>
-      <w:r>
-        <w:rPr>
-          <w:vertAlign w:val="superscript"/>
-        </w:rPr>
-        <w:t>rd</w:t>
-      </w:r>
-    </w:p>
-    <w:p>
-      <w:pPr>
-        <w:pStyle w:val="ListParagraph"/>
-        <w:numPr>
-          <w:ilvl w:val="1"/>
-          <w:numId w:val="1"/>
-        </w:numPr>
-      </w:pPr>
-      <w:r>
-        <w:t>Build user profile page to show location and booked meetings</w:t>
+      <w:r>
+        <w:t>booked meetings</w:t>
       </w:r>
     </w:p>
     <w:p>
@@ -2895,7 +2898,7 @@
 </file>
 
 <file path=customXml/itemProps1.xml><?xml version="1.0" encoding="utf-8"?>
-<ds:datastoreItem xmlns:ds="http://schemas.openxmlformats.org/officeDocument/2006/customXml" ds:itemID="{5865E3B5-A5D2-4D2D-B2E1-1252925E8791}">
+<ds:datastoreItem xmlns:ds="http://schemas.openxmlformats.org/officeDocument/2006/customXml" ds:itemID="{F3019921-4870-4C71-B03D-C5CBFAC7B1C3}">
   <ds:schemaRefs>
     <ds:schemaRef ds:uri="http://schemas.openxmlformats.org/officeDocument/2006/bibliography"/>
   </ds:schemaRefs>

</xml_diff>

<commit_message>
changed home to profile, added advanced search and filter for expertise and range
</commit_message>
<xml_diff>
--- a/capstone_project/Capstone Project v_2.docx
+++ b/capstone_project/Capstone Project v_2.docx
@@ -1521,13 +1521,19 @@
           <w:numId w:val="1"/>
         </w:numPr>
       </w:pPr>
-      <w:r>
-        <w:t xml:space="preserve">Build user profile page to show </w:t>
-      </w:r>
       <w:bookmarkStart w:id="0" w:name="_GoBack"/>
+      <w:r>
+        <w:rPr>
+          <w:strike/>
+        </w:rPr>
+        <w:t>Build user profile page</w:t>
+      </w:r>
+      <w:r>
+        <w:t xml:space="preserve"> </w:t>
+      </w:r>
       <w:bookmarkEnd w:id="0"/>
       <w:r>
-        <w:t>booked meetings</w:t>
+        <w:t>to show booked meetings</w:t>
       </w:r>
     </w:p>
     <w:p>
@@ -2898,7 +2904,7 @@
 </file>
 
 <file path=customXml/itemProps1.xml><?xml version="1.0" encoding="utf-8"?>
-<ds:datastoreItem xmlns:ds="http://schemas.openxmlformats.org/officeDocument/2006/customXml" ds:itemID="{F3019921-4870-4C71-B03D-C5CBFAC7B1C3}">
+<ds:datastoreItem xmlns:ds="http://schemas.openxmlformats.org/officeDocument/2006/customXml" ds:itemID="{AE680BB0-8AB0-4281-B2EB-8436F89EA231}">
   <ds:schemaRefs>
     <ds:schemaRef ds:uri="http://schemas.openxmlformats.org/officeDocument/2006/bibliography"/>
   </ds:schemaRefs>

</xml_diff>

<commit_message>
capstone booking and cancellation working with db and displaying in frontend
</commit_message>
<xml_diff>
--- a/capstone_project/Capstone Project v_2.docx
+++ b/capstone_project/Capstone Project v_2.docx
@@ -716,7 +716,7 @@
         </w:numPr>
       </w:pPr>
       <w:r>
-        <w:t>Material-UI for scheduling</w:t>
+        <w:t>Material-UI lists</w:t>
       </w:r>
     </w:p>
     <w:p>
@@ -770,7 +770,25 @@
         </w:numPr>
       </w:pPr>
       <w:r>
-        <w:t>Google maps API for location-based searching</w:t>
+        <w:t>Axios to communicate with Google</w:t>
+      </w:r>
+      <w:r>
+        <w:t xml:space="preserve"> Distance Matrix API</w:t>
+      </w:r>
+    </w:p>
+    <w:p>
+      <w:pPr>
+        <w:pStyle w:val="ListParagraph"/>
+        <w:numPr>
+          <w:ilvl w:val="1"/>
+          <w:numId w:val="1"/>
+        </w:numPr>
+      </w:pPr>
+      <w:r>
+        <w:t xml:space="preserve">Google Distance Matrix API </w:t>
+      </w:r>
+      <w:r>
+        <w:t>for location-based searching</w:t>
       </w:r>
       <w:r>
         <w:br/>
@@ -785,18 +803,6 @@
         </w:numPr>
       </w:pPr>
       <w:r>
-        <w:t>Moment for dates and times in the schedule and for booking</w:t>
-      </w:r>
-    </w:p>
-    <w:p>
-      <w:pPr>
-        <w:pStyle w:val="ListParagraph"/>
-        <w:numPr>
-          <w:ilvl w:val="1"/>
-          <w:numId w:val="1"/>
-        </w:numPr>
-      </w:pPr>
-      <w:r>
         <w:t>Bcrypt for hashing</w:t>
       </w:r>
     </w:p>
@@ -809,10 +815,10 @@
         </w:numPr>
       </w:pPr>
       <w:r>
-        <w:t>PostgreSQL as the database</w:t>
-      </w:r>
-      <w:r>
-        <w:t xml:space="preserve"> with knex and bookshelf</w:t>
+        <w:t>Mongo and mongoose</w:t>
+      </w:r>
+      <w:r>
+        <w:t xml:space="preserve"> as the database</w:t>
       </w:r>
     </w:p>
     <w:p>
@@ -1490,8 +1496,14 @@
           <w:ilvl w:val="1"/>
           <w:numId w:val="1"/>
         </w:numPr>
-      </w:pPr>
-      <w:r>
+        <w:rPr>
+          <w:strike/>
+        </w:rPr>
+      </w:pPr>
+      <w:r>
+        <w:rPr>
+          <w:strike/>
+        </w:rPr>
         <w:t>Build function to book and have it display as booked</w:t>
       </w:r>
     </w:p>
@@ -1521,58 +1533,106 @@
           <w:numId w:val="1"/>
         </w:numPr>
       </w:pPr>
+      <w:r>
+        <w:rPr>
+          <w:strike/>
+        </w:rPr>
+        <w:t xml:space="preserve">Build user profile </w:t>
+      </w:r>
+      <w:r>
+        <w:rPr>
+          <w:strike/>
+        </w:rPr>
+        <w:t>page to show booked meetings</w:t>
+      </w:r>
+    </w:p>
+    <w:p>
+      <w:pPr>
+        <w:pStyle w:val="ListParagraph"/>
+        <w:numPr>
+          <w:ilvl w:val="1"/>
+          <w:numId w:val="1"/>
+        </w:numPr>
+        <w:rPr>
+          <w:strike/>
+        </w:rPr>
+      </w:pPr>
+      <w:r>
+        <w:rPr>
+          <w:strike/>
+        </w:rPr>
+        <w:t>Integrated database</w:t>
+      </w:r>
+    </w:p>
+    <w:p>
+      <w:pPr>
+        <w:pStyle w:val="ListParagraph"/>
+        <w:numPr>
+          <w:ilvl w:val="1"/>
+          <w:numId w:val="1"/>
+        </w:numPr>
+        <w:rPr>
+          <w:strike/>
+        </w:rPr>
+      </w:pPr>
+      <w:r>
+        <w:rPr>
+          <w:strike/>
+        </w:rPr>
+        <w:t>Cancel function from profile page</w:t>
+      </w:r>
+    </w:p>
+    <w:p>
+      <w:pPr>
+        <w:pStyle w:val="ListParagraph"/>
+        <w:numPr>
+          <w:ilvl w:val="0"/>
+          <w:numId w:val="1"/>
+        </w:numPr>
+      </w:pPr>
+      <w:r>
+        <w:t>4</w:t>
+      </w:r>
+      <w:r>
+        <w:rPr>
+          <w:vertAlign w:val="superscript"/>
+        </w:rPr>
+        <w:t>th</w:t>
+      </w:r>
+      <w:r>
+        <w:t>-5</w:t>
+      </w:r>
+      <w:r>
+        <w:rPr>
+          <w:vertAlign w:val="superscript"/>
+        </w:rPr>
+        <w:t>th</w:t>
+      </w:r>
+    </w:p>
+    <w:p>
+      <w:pPr>
+        <w:pStyle w:val="ListParagraph"/>
+        <w:numPr>
+          <w:ilvl w:val="1"/>
+          <w:numId w:val="1"/>
+        </w:numPr>
+      </w:pPr>
+      <w:r>
+        <w:t>Create login</w:t>
+      </w:r>
       <w:bookmarkStart w:id="0" w:name="_GoBack"/>
-      <w:r>
-        <w:rPr>
-          <w:strike/>
-        </w:rPr>
-        <w:t>Build user profile page</w:t>
-      </w:r>
-      <w:r>
-        <w:t xml:space="preserve"> </w:t>
-      </w:r>
       <w:bookmarkEnd w:id="0"/>
-      <w:r>
-        <w:t>to show booked meetings</w:t>
-      </w:r>
-    </w:p>
-    <w:p>
-      <w:pPr>
-        <w:pStyle w:val="ListParagraph"/>
-        <w:numPr>
-          <w:ilvl w:val="0"/>
-          <w:numId w:val="1"/>
-        </w:numPr>
-      </w:pPr>
-      <w:r>
-        <w:t>4</w:t>
-      </w:r>
-      <w:r>
-        <w:rPr>
-          <w:vertAlign w:val="superscript"/>
-        </w:rPr>
-        <w:t>th</w:t>
-      </w:r>
-      <w:r>
-        <w:t>-5</w:t>
-      </w:r>
-      <w:r>
-        <w:rPr>
-          <w:vertAlign w:val="superscript"/>
-        </w:rPr>
-        <w:t>th</w:t>
-      </w:r>
-    </w:p>
-    <w:p>
-      <w:pPr>
-        <w:pStyle w:val="ListParagraph"/>
-        <w:numPr>
-          <w:ilvl w:val="1"/>
-          <w:numId w:val="1"/>
-        </w:numPr>
-      </w:pPr>
-      <w:r>
-        <w:t>Create registration and login</w:t>
+    </w:p>
+    <w:p>
+      <w:pPr>
+        <w:pStyle w:val="ListParagraph"/>
+        <w:numPr>
+          <w:ilvl w:val="1"/>
+          <w:numId w:val="1"/>
+        </w:numPr>
+      </w:pPr>
+      <w:r>
+        <w:t>Create registration</w:t>
       </w:r>
     </w:p>
     <w:p>
@@ -2904,7 +2964,7 @@
 </file>
 
 <file path=customXml/itemProps1.xml><?xml version="1.0" encoding="utf-8"?>
-<ds:datastoreItem xmlns:ds="http://schemas.openxmlformats.org/officeDocument/2006/customXml" ds:itemID="{AE680BB0-8AB0-4281-B2EB-8436F89EA231}">
+<ds:datastoreItem xmlns:ds="http://schemas.openxmlformats.org/officeDocument/2006/customXml" ds:itemID="{F46B6036-B4EC-43CA-8063-0172C5D730CC}">
   <ds:schemaRefs>
     <ds:schemaRef ds:uri="http://schemas.openxmlformats.org/officeDocument/2006/bibliography"/>
   </ds:schemaRefs>

</xml_diff>

<commit_message>
capstone all major functionality done (incl login) - hard reload causes errors - no styling
</commit_message>
<xml_diff>
--- a/capstone_project/Capstone Project v_2.docx
+++ b/capstone_project/Capstone Project v_2.docx
@@ -1616,24 +1616,30 @@
           <w:ilvl w:val="1"/>
           <w:numId w:val="1"/>
         </w:numPr>
-      </w:pPr>
-      <w:r>
+        <w:rPr>
+          <w:strike/>
+        </w:rPr>
+      </w:pPr>
+      <w:r>
+        <w:rPr>
+          <w:strike/>
+        </w:rPr>
         <w:t>Create login</w:t>
+      </w:r>
+    </w:p>
+    <w:p>
+      <w:pPr>
+        <w:pStyle w:val="ListParagraph"/>
+        <w:numPr>
+          <w:ilvl w:val="1"/>
+          <w:numId w:val="1"/>
+        </w:numPr>
+      </w:pPr>
+      <w:r>
+        <w:t>Create registration</w:t>
       </w:r>
       <w:bookmarkStart w:id="0" w:name="_GoBack"/>
       <w:bookmarkEnd w:id="0"/>
-    </w:p>
-    <w:p>
-      <w:pPr>
-        <w:pStyle w:val="ListParagraph"/>
-        <w:numPr>
-          <w:ilvl w:val="1"/>
-          <w:numId w:val="1"/>
-        </w:numPr>
-      </w:pPr>
-      <w:r>
-        <w:t>Create registration</w:t>
-      </w:r>
     </w:p>
     <w:p>
       <w:pPr>
@@ -2964,7 +2970,7 @@
 </file>
 
 <file path=customXml/itemProps1.xml><?xml version="1.0" encoding="utf-8"?>
-<ds:datastoreItem xmlns:ds="http://schemas.openxmlformats.org/officeDocument/2006/customXml" ds:itemID="{F46B6036-B4EC-43CA-8063-0172C5D730CC}">
+<ds:datastoreItem xmlns:ds="http://schemas.openxmlformats.org/officeDocument/2006/customXml" ds:itemID="{391FEB5D-F284-4DD5-A8F9-05C5C8EAF08A}">
   <ds:schemaRefs>
     <ds:schemaRef ds:uri="http://schemas.openxmlformats.org/officeDocument/2006/bibliography"/>
   </ds:schemaRefs>

</xml_diff>

<commit_message>
functionality complete - landing page partly styled, modals added
</commit_message>
<xml_diff>
--- a/capstone_project/Capstone Project v_2.docx
+++ b/capstone_project/Capstone Project v_2.docx
@@ -1638,6 +1638,54 @@
       <w:r>
         <w:t>Create registration</w:t>
       </w:r>
+    </w:p>
+    <w:p>
+      <w:pPr>
+        <w:pStyle w:val="ListParagraph"/>
+        <w:numPr>
+          <w:ilvl w:val="0"/>
+          <w:numId w:val="1"/>
+        </w:numPr>
+      </w:pPr>
+      <w:r>
+        <w:t>6</w:t>
+      </w:r>
+      <w:r>
+        <w:rPr>
+          <w:vertAlign w:val="superscript"/>
+        </w:rPr>
+        <w:t>th</w:t>
+      </w:r>
+      <w:r>
+        <w:t xml:space="preserve"> – 7</w:t>
+      </w:r>
+      <w:r>
+        <w:rPr>
+          <w:vertAlign w:val="superscript"/>
+        </w:rPr>
+        <w:t>th</w:t>
+      </w:r>
+    </w:p>
+    <w:p>
+      <w:pPr>
+        <w:pStyle w:val="ListParagraph"/>
+        <w:numPr>
+          <w:ilvl w:val="1"/>
+          <w:numId w:val="1"/>
+        </w:numPr>
+      </w:pPr>
+      <w:r>
+        <w:t>Styling</w:t>
+      </w:r>
+    </w:p>
+    <w:p/>
+    <w:p>
+      <w:pPr>
+        <w:pStyle w:val="Heading3"/>
+      </w:pPr>
+      <w:r>
+        <w:t>CSS</w:t>
+      </w:r>
       <w:bookmarkStart w:id="0" w:name="_GoBack"/>
       <w:bookmarkEnd w:id="0"/>
     </w:p>
@@ -1650,34 +1698,7 @@
         </w:numPr>
       </w:pPr>
       <w:r>
-        <w:t>6</w:t>
-      </w:r>
-      <w:r>
-        <w:rPr>
-          <w:vertAlign w:val="superscript"/>
-        </w:rPr>
-        <w:t>th</w:t>
-      </w:r>
-      <w:r>
-        <w:t xml:space="preserve"> – 7</w:t>
-      </w:r>
-      <w:r>
-        <w:rPr>
-          <w:vertAlign w:val="superscript"/>
-        </w:rPr>
-        <w:t>th</w:t>
-      </w:r>
-    </w:p>
-    <w:p>
-      <w:pPr>
-        <w:pStyle w:val="ListParagraph"/>
-        <w:numPr>
-          <w:ilvl w:val="1"/>
-          <w:numId w:val="1"/>
-        </w:numPr>
-      </w:pPr>
-      <w:r>
-        <w:t>Styling</w:t>
+        <w:t>Z-index</w:t>
       </w:r>
     </w:p>
     <w:sectPr>
@@ -2970,7 +2991,7 @@
 </file>
 
 <file path=customXml/itemProps1.xml><?xml version="1.0" encoding="utf-8"?>
-<ds:datastoreItem xmlns:ds="http://schemas.openxmlformats.org/officeDocument/2006/customXml" ds:itemID="{391FEB5D-F284-4DD5-A8F9-05C5C8EAF08A}">
+<ds:datastoreItem xmlns:ds="http://schemas.openxmlformats.org/officeDocument/2006/customXml" ds:itemID="{14F0CBF3-18DB-4D07-A20A-D9C0C093F521}">
   <ds:schemaRefs>
     <ds:schemaRef ds:uri="http://schemas.openxmlformats.org/officeDocument/2006/bibliography"/>
   </ds:schemaRefs>

</xml_diff>